<commit_message>
Added question 2 to pipeline concept assignment
I added something for question 11 but I don't like the answer.
</commit_message>
<xml_diff>
--- a/HW4.1 - Graphics Pipeline.docx
+++ b/HW4.1 - Graphics Pipeline.docx
@@ -145,13 +145,181 @@
         </w:rPr>
         <w:t>can</w:t>
       </w:r>
+      <w:r>
+        <w:rPr>
+          <w:color w:val="2E74B5" w:themeColor="accent1" w:themeShade="BF"/>
+        </w:rPr>
+        <w:t xml:space="preserve"> form almost any shape given enough of them.</w:t>
+      </w:r>
+    </w:p>
+    <w:p>
+      <w:pPr>
+        <w:pStyle w:val="ListParagraph"/>
+      </w:pPr>
+    </w:p>
+    <w:p>
+      <w:pPr>
+        <w:pStyle w:val="ListParagraph"/>
+        <w:numPr>
+          <w:ilvl w:val="0"/>
+          <w:numId w:val="4"/>
+        </w:numPr>
+      </w:pPr>
+      <w:r>
+        <w:t xml:space="preserve">Why do we need a “near” </w:t>
+      </w:r>
+      <w:r>
+        <w:t xml:space="preserve">plane </w:t>
+      </w:r>
+      <w:r>
+        <w:t>in rasterization?</w:t>
+      </w:r>
+      <w:r>
+        <w:t xml:space="preserve"> (3pt</w:t>
+      </w:r>
+      <w:r>
+        <w:t>s</w:t>
+      </w:r>
+      <w:r>
+        <w:t>)</w:t>
+      </w:r>
+    </w:p>
+    <w:p>
+      <w:pPr>
+        <w:pStyle w:val="ListParagraph"/>
+      </w:pPr>
+    </w:p>
+    <w:p>
+      <w:pPr>
+        <w:pStyle w:val="ListParagraph"/>
+        <w:rPr>
+          <w:color w:val="2E74B5" w:themeColor="accent1" w:themeShade="BF"/>
+        </w:rPr>
+      </w:pPr>
+      <w:r>
+        <w:rPr>
+          <w:color w:val="2E74B5" w:themeColor="accent1" w:themeShade="BF"/>
+        </w:rPr>
+        <w:t>We need a “near” plane in rasterization</w:t>
+      </w:r>
+      <w:r>
+        <w:rPr>
+          <w:color w:val="2E74B5" w:themeColor="accent1" w:themeShade="BF"/>
+        </w:rPr>
+        <w:t xml:space="preserve"> because</w:t>
+      </w:r>
+      <w:r>
+        <w:rPr>
+          <w:color w:val="2E74B5" w:themeColor="accent1" w:themeShade="BF"/>
+        </w:rPr>
+        <w:t xml:space="preserve"> </w:t>
+      </w:r>
+      <w:r>
+        <w:rPr>
+          <w:color w:val="2E74B5" w:themeColor="accent1" w:themeShade="BF"/>
+        </w:rPr>
+        <w:t>as the computer chooses z values that get infinitely closer to 0, the w values will</w:t>
+      </w:r>
+      <w:r>
+        <w:rPr>
+          <w:color w:val="2E74B5" w:themeColor="accent1" w:themeShade="BF"/>
+        </w:rPr>
+        <w:t xml:space="preserve"> become very large which can cause problems with perspective correct rasterization.  </w:t>
+      </w:r>
+      <w:r>
+        <w:rPr>
+          <w:color w:val="2E74B5" w:themeColor="accent1" w:themeShade="BF"/>
+        </w:rPr>
+        <w:t>The</w:t>
+      </w:r>
+      <w:r>
+        <w:rPr>
+          <w:color w:val="2E74B5" w:themeColor="accent1" w:themeShade="BF"/>
+        </w:rPr>
+        <w:t xml:space="preserve"> “near” plane fixes this error by creating a known minimum for the z values.</w:t>
+      </w:r>
+    </w:p>
+    <w:p>
+      <w:pPr>
+        <w:pStyle w:val="ListParagraph"/>
+      </w:pPr>
+    </w:p>
+    <w:p>
+      <w:pPr>
+        <w:pStyle w:val="ListParagraph"/>
+        <w:numPr>
+          <w:ilvl w:val="0"/>
+          <w:numId w:val="4"/>
+        </w:numPr>
+      </w:pPr>
+      <w:r>
+        <w:t xml:space="preserve">Why do we </w:t>
+      </w:r>
+      <w:r>
+        <w:t>typically use</w:t>
+      </w:r>
+      <w:r>
+        <w:t xml:space="preserve"> a “far” plane in rasterization?</w:t>
+      </w:r>
+      <w:r>
+        <w:t xml:space="preserve"> (3pt</w:t>
+      </w:r>
+      <w:r>
+        <w:t>s</w:t>
+      </w:r>
+      <w:r>
+        <w:t>)</w:t>
+      </w:r>
+    </w:p>
+    <w:p>
+      <w:pPr>
+        <w:pStyle w:val="ListParagraph"/>
+      </w:pPr>
+    </w:p>
+    <w:p>
+      <w:pPr>
+        <w:pStyle w:val="ListParagraph"/>
+        <w:rPr>
+          <w:color w:val="2E74B5" w:themeColor="accent1" w:themeShade="BF"/>
+        </w:rPr>
+      </w:pPr>
+      <w:r>
+        <w:rPr>
+          <w:color w:val="2E74B5" w:themeColor="accent1" w:themeShade="BF"/>
+        </w:rPr>
+        <w:t>We use a “far” plane in rasterization to limit the number of objects that need to be rendered.  The “far</w:t>
+      </w:r>
+      <w:r>
+        <w:rPr>
+          <w:color w:val="2E74B5" w:themeColor="accent1" w:themeShade="BF"/>
+        </w:rPr>
+        <w:t>”</w:t>
+      </w:r>
+      <w:r>
+        <w:rPr>
+          <w:color w:val="2E74B5" w:themeColor="accent1" w:themeShade="BF"/>
+        </w:rPr>
+        <w:t xml:space="preserve"> plane also establishes what z value in camera space will</w:t>
+      </w:r>
+      <w:r>
+        <w:rPr>
+          <w:color w:val="2E74B5" w:themeColor="accent1" w:themeShade="BF"/>
+        </w:rPr>
+        <w:t xml:space="preserve"> </w:t>
+      </w:r>
+      <w:r>
+        <w:rPr>
+          <w:color w:val="2E74B5" w:themeColor="accent1" w:themeShade="BF"/>
+        </w:rPr>
+        <w:t>be</w:t>
+      </w:r>
       <w:bookmarkStart w:id="0" w:name="_GoBack"/>
       <w:bookmarkEnd w:id="0"/>
       <w:r>
         <w:rPr>
           <w:color w:val="2E74B5" w:themeColor="accent1" w:themeShade="BF"/>
         </w:rPr>
-        <w:t xml:space="preserve"> form almost any shape given enough of them.</w:t>
+        <w:t xml:space="preserve"> the maximum value that can be stored in the depth buffer.</w:t>
       </w:r>
     </w:p>
     <w:p>
@@ -168,16 +336,10 @@
         </w:numPr>
       </w:pPr>
       <w:r>
-        <w:t xml:space="preserve">Why do we need a “near” </w:t>
-      </w:r>
-      <w:r>
-        <w:t xml:space="preserve">plane </w:t>
-      </w:r>
-      <w:r>
-        <w:t>in rasterization?</w:t>
-      </w:r>
-      <w:r>
-        <w:t xml:space="preserve"> (3pt</w:t>
+        <w:t>What are the different spatial reference frames that each transform in the pipeline will take us through and what matrix do we use to get there from the previous space?</w:t>
+      </w:r>
+      <w:r>
+        <w:t xml:space="preserve"> (4pt</w:t>
       </w:r>
       <w:r>
         <w:t>s</w:t>
@@ -194,22 +356,41 @@
     <w:p>
       <w:pPr>
         <w:pStyle w:val="ListParagraph"/>
+        <w:rPr>
+          <w:color w:val="2E74B5" w:themeColor="accent1" w:themeShade="BF"/>
+        </w:rPr>
+      </w:pPr>
+      <w:r>
+        <w:rPr>
+          <w:color w:val="2E74B5" w:themeColor="accent1" w:themeShade="BF"/>
+        </w:rPr>
+        <w:t>The Object Space is the start and is transformed to the world space using the world matrix.  Further down the pipeline, we apply the view matrix to the world space to get to the view space, then apply the projection matrix to get to the clip space, and finally apply the viewpoint matrix to get to screen space.</w:t>
+      </w:r>
+    </w:p>
+    <w:p>
+      <w:pPr>
+        <w:pStyle w:val="ListParagraph"/>
+      </w:pPr>
+    </w:p>
+    <w:p>
+      <w:pPr>
+        <w:pStyle w:val="ListParagraph"/>
         <w:numPr>
           <w:ilvl w:val="0"/>
           <w:numId w:val="4"/>
         </w:numPr>
       </w:pPr>
       <w:r>
-        <w:t xml:space="preserve">Why do we </w:t>
-      </w:r>
-      <w:r>
-        <w:t>typically use</w:t>
-      </w:r>
-      <w:r>
-        <w:t xml:space="preserve"> a “far” plane in rasterization?</w:t>
-      </w:r>
-      <w:r>
-        <w:t xml:space="preserve"> (3pt</w:t>
+        <w:t>W</w:t>
+      </w:r>
+      <w:r>
+        <w:t>here is the origin located</w:t>
+      </w:r>
+      <w:r>
+        <w:t xml:space="preserve"> in Object Space?</w:t>
+      </w:r>
+      <w:r>
+        <w:t xml:space="preserve"> (4pt</w:t>
       </w:r>
       <w:r>
         <w:t>s</w:t>
@@ -221,20 +402,73 @@
     <w:p>
       <w:pPr>
         <w:pStyle w:val="ListParagraph"/>
-      </w:pPr>
-    </w:p>
-    <w:p>
-      <w:pPr>
-        <w:pStyle w:val="ListParagraph"/>
-        <w:rPr>
-          <w:color w:val="2E74B5" w:themeColor="accent1" w:themeShade="BF"/>
-        </w:rPr>
-      </w:pPr>
-      <w:r>
-        <w:rPr>
-          <w:color w:val="2E74B5" w:themeColor="accent1" w:themeShade="BF"/>
-        </w:rPr>
-        <w:t>We use a “far” plane in rasterization to limit the number of objects that need to be rendered.  The “far plane also establishes what z value in camera space will be the maximum value that can be stored in the depth buffer.</w:t>
+        <w:numPr>
+          <w:ilvl w:val="1"/>
+          <w:numId w:val="4"/>
+        </w:numPr>
+      </w:pPr>
+      <w:r>
+        <w:t>The center of an object</w:t>
+      </w:r>
+    </w:p>
+    <w:p>
+      <w:pPr>
+        <w:pStyle w:val="ListParagraph"/>
+        <w:numPr>
+          <w:ilvl w:val="1"/>
+          <w:numId w:val="4"/>
+        </w:numPr>
+      </w:pPr>
+      <w:r>
+        <w:t>Toward the eye point with a unit length of 1</w:t>
+      </w:r>
+    </w:p>
+    <w:p>
+      <w:pPr>
+        <w:pStyle w:val="ListParagraph"/>
+        <w:numPr>
+          <w:ilvl w:val="1"/>
+          <w:numId w:val="4"/>
+        </w:numPr>
+        <w:rPr>
+          <w:color w:val="2E74B5" w:themeColor="accent1" w:themeShade="BF"/>
+        </w:rPr>
+      </w:pPr>
+      <w:r>
+        <w:rPr>
+          <w:color w:val="2E74B5" w:themeColor="accent1" w:themeShade="BF"/>
+        </w:rPr>
+        <w:t>Can be a</w:t>
+      </w:r>
+      <w:r>
+        <w:rPr>
+          <w:color w:val="2E74B5" w:themeColor="accent1" w:themeShade="BF"/>
+        </w:rPr>
+        <w:t>nywhere</w:t>
+      </w:r>
+    </w:p>
+    <w:p>
+      <w:pPr>
+        <w:pStyle w:val="ListParagraph"/>
+        <w:numPr>
+          <w:ilvl w:val="1"/>
+          <w:numId w:val="4"/>
+        </w:numPr>
+      </w:pPr>
+      <w:r>
+        <w:t>At the eye (camera) point</w:t>
+      </w:r>
+    </w:p>
+    <w:p>
+      <w:pPr>
+        <w:pStyle w:val="ListParagraph"/>
+        <w:numPr>
+          <w:ilvl w:val="1"/>
+          <w:numId w:val="4"/>
+        </w:numPr>
+      </w:pPr>
+      <w:r>
+        <w:t>At the center of the viewing volume</w:t>
       </w:r>
     </w:p>
     <w:p>
@@ -251,7 +485,7 @@
         </w:numPr>
       </w:pPr>
       <w:r>
-        <w:t>What are the different spatial reference frames that each transform in the pipeline will take us through and what matrix do we use to get there from the previous space?</w:t>
+        <w:t>Where is the origin located at in World Space?</w:t>
       </w:r>
       <w:r>
         <w:t xml:space="preserve"> (4pt</w:t>
@@ -266,25 +500,80 @@
     <w:p>
       <w:pPr>
         <w:pStyle w:val="ListParagraph"/>
-      </w:pPr>
-    </w:p>
-    <w:p>
-      <w:pPr>
-        <w:pStyle w:val="ListParagraph"/>
-        <w:rPr>
-          <w:color w:val="2E74B5" w:themeColor="accent1" w:themeShade="BF"/>
-        </w:rPr>
-      </w:pPr>
-      <w:r>
-        <w:rPr>
-          <w:color w:val="2E74B5" w:themeColor="accent1" w:themeShade="BF"/>
-        </w:rPr>
-        <w:t>The Object Space is the start and is transformed to the world space using the world matrix.  Further down the pipeline, we apply the view matrix to the world space to get to the view space, then apply the projection matrix to get to the clip space, and finally apply the viewpoint matrix to get to screen space.</w:t>
-      </w:r>
-    </w:p>
-    <w:p>
-      <w:pPr>
-        <w:pStyle w:val="ListParagraph"/>
+        <w:numPr>
+          <w:ilvl w:val="1"/>
+          <w:numId w:val="4"/>
+        </w:numPr>
+      </w:pPr>
+      <w:r>
+        <w:t>The center of an object</w:t>
+      </w:r>
+    </w:p>
+    <w:p>
+      <w:pPr>
+        <w:pStyle w:val="ListParagraph"/>
+        <w:numPr>
+          <w:ilvl w:val="1"/>
+          <w:numId w:val="4"/>
+        </w:numPr>
+      </w:pPr>
+      <w:r>
+        <w:t>Toward the eye point with a unit length of 1</w:t>
+      </w:r>
+    </w:p>
+    <w:p>
+      <w:pPr>
+        <w:pStyle w:val="ListParagraph"/>
+        <w:numPr>
+          <w:ilvl w:val="1"/>
+          <w:numId w:val="4"/>
+        </w:numPr>
+        <w:rPr>
+          <w:color w:val="2E74B5" w:themeColor="accent1" w:themeShade="BF"/>
+        </w:rPr>
+      </w:pPr>
+      <w:r>
+        <w:rPr>
+          <w:color w:val="2E74B5" w:themeColor="accent1" w:themeShade="BF"/>
+        </w:rPr>
+        <w:t>Can be a</w:t>
+      </w:r>
+      <w:r>
+        <w:rPr>
+          <w:color w:val="2E74B5" w:themeColor="accent1" w:themeShade="BF"/>
+        </w:rPr>
+        <w:t>nywhere</w:t>
+      </w:r>
+    </w:p>
+    <w:p>
+      <w:pPr>
+        <w:pStyle w:val="ListParagraph"/>
+        <w:numPr>
+          <w:ilvl w:val="1"/>
+          <w:numId w:val="4"/>
+        </w:numPr>
+      </w:pPr>
+      <w:r>
+        <w:lastRenderedPageBreak/>
+        <w:t>At the eye (camera) point</w:t>
+      </w:r>
+    </w:p>
+    <w:p>
+      <w:pPr>
+        <w:pStyle w:val="ListParagraph"/>
+        <w:numPr>
+          <w:ilvl w:val="1"/>
+          <w:numId w:val="4"/>
+        </w:numPr>
+      </w:pPr>
+      <w:r>
+        <w:t>At the center of the viewing volume</w:t>
+      </w:r>
+    </w:p>
+    <w:p>
+      <w:pPr>
+        <w:pStyle w:val="ListParagraph"/>
+        <w:ind w:left="1440"/>
       </w:pPr>
     </w:p>
     <w:p>
@@ -296,13 +585,10 @@
         </w:numPr>
       </w:pPr>
       <w:r>
-        <w:t>W</w:t>
-      </w:r>
-      <w:r>
-        <w:t>here is the origin located</w:t>
-      </w:r>
-      <w:r>
-        <w:t xml:space="preserve"> in Object Space?</w:t>
+        <w:t xml:space="preserve">Where is the origin </w:t>
+      </w:r>
+      <w:r>
+        <w:t>located at in View Space?</w:t>
       </w:r>
       <w:r>
         <w:t xml:space="preserve"> (4pt</w:t>
@@ -345,21 +631,9 @@
           <w:ilvl w:val="1"/>
           <w:numId w:val="4"/>
         </w:numPr>
-        <w:rPr>
-          <w:color w:val="2E74B5" w:themeColor="accent1" w:themeShade="BF"/>
-        </w:rPr>
-      </w:pPr>
-      <w:r>
-        <w:rPr>
-          <w:color w:val="2E74B5" w:themeColor="accent1" w:themeShade="BF"/>
-        </w:rPr>
-        <w:t>Can be a</w:t>
-      </w:r>
-      <w:r>
-        <w:rPr>
-          <w:color w:val="2E74B5" w:themeColor="accent1" w:themeShade="BF"/>
-        </w:rPr>
-        <w:t>nywhere</w:t>
+      </w:pPr>
+      <w:r>
+        <w:t>Anywhere</w:t>
       </w:r>
     </w:p>
     <w:p>
@@ -369,8 +643,14 @@
           <w:ilvl w:val="1"/>
           <w:numId w:val="4"/>
         </w:numPr>
-      </w:pPr>
-      <w:r>
+        <w:rPr>
+          <w:color w:val="2E74B5" w:themeColor="accent1" w:themeShade="BF"/>
+        </w:rPr>
+      </w:pPr>
+      <w:r>
+        <w:rPr>
+          <w:color w:val="2E74B5" w:themeColor="accent1" w:themeShade="BF"/>
+        </w:rPr>
         <w:t>At the eye (camera) point</w:t>
       </w:r>
     </w:p>
@@ -400,7 +680,7 @@
         </w:numPr>
       </w:pPr>
       <w:r>
-        <w:t>Where is the origin located at in World Space?</w:t>
+        <w:t>Where is the origin located in Clip Space?</w:t>
       </w:r>
       <w:r>
         <w:t xml:space="preserve"> (4pt</w:t>
@@ -443,21 +723,9 @@
           <w:ilvl w:val="1"/>
           <w:numId w:val="4"/>
         </w:numPr>
-        <w:rPr>
-          <w:color w:val="2E74B5" w:themeColor="accent1" w:themeShade="BF"/>
-        </w:rPr>
-      </w:pPr>
-      <w:r>
-        <w:rPr>
-          <w:color w:val="2E74B5" w:themeColor="accent1" w:themeShade="BF"/>
-        </w:rPr>
-        <w:t>Can be a</w:t>
-      </w:r>
-      <w:r>
-        <w:rPr>
-          <w:color w:val="2E74B5" w:themeColor="accent1" w:themeShade="BF"/>
-        </w:rPr>
-        <w:t>nywhere</w:t>
+      </w:pPr>
+      <w:r>
+        <w:t>Anywhere</w:t>
       </w:r>
     </w:p>
     <w:p>
@@ -479,15 +747,30 @@
           <w:ilvl w:val="1"/>
           <w:numId w:val="4"/>
         </w:numPr>
-      </w:pPr>
-      <w:r>
+        <w:rPr>
+          <w:color w:val="2E74B5" w:themeColor="accent1" w:themeShade="BF"/>
+        </w:rPr>
+      </w:pPr>
+      <w:r>
+        <w:rPr>
+          <w:color w:val="2E74B5" w:themeColor="accent1" w:themeShade="BF"/>
+        </w:rPr>
         <w:t>At the center of the viewing volume</w:t>
       </w:r>
     </w:p>
     <w:p>
       <w:pPr>
         <w:pStyle w:val="ListParagraph"/>
-        <w:ind w:left="1440"/>
+      </w:pPr>
+    </w:p>
+    <w:p>
+      <w:pPr>
+        <w:pStyle w:val="ListParagraph"/>
+      </w:pPr>
+    </w:p>
+    <w:p>
+      <w:pPr>
+        <w:pStyle w:val="ListParagraph"/>
       </w:pPr>
     </w:p>
     <w:p>
@@ -499,13 +782,7 @@
         </w:numPr>
       </w:pPr>
       <w:r>
-        <w:t xml:space="preserve">Where is the origin </w:t>
-      </w:r>
-      <w:r>
-        <w:t>located at in View Space?</w:t>
-      </w:r>
-      <w:r>
-        <w:t xml:space="preserve"> (4pt</w:t>
+        <w:t>What is the painter’s algorithm? (2pt</w:t>
       </w:r>
       <w:r>
         <w:t>s</w:t>
@@ -517,68 +794,26 @@
     <w:p>
       <w:pPr>
         <w:pStyle w:val="ListParagraph"/>
-        <w:numPr>
-          <w:ilvl w:val="1"/>
-          <w:numId w:val="4"/>
-        </w:numPr>
-      </w:pPr>
-      <w:r>
-        <w:t>The center of an object</w:t>
-      </w:r>
-    </w:p>
-    <w:p>
-      <w:pPr>
-        <w:pStyle w:val="ListParagraph"/>
-        <w:numPr>
-          <w:ilvl w:val="1"/>
-          <w:numId w:val="4"/>
-        </w:numPr>
-      </w:pPr>
-      <w:r>
-        <w:lastRenderedPageBreak/>
-        <w:t>Toward the eye point with a unit length of 1</w:t>
-      </w:r>
-    </w:p>
-    <w:p>
-      <w:pPr>
-        <w:pStyle w:val="ListParagraph"/>
-        <w:numPr>
-          <w:ilvl w:val="1"/>
-          <w:numId w:val="4"/>
-        </w:numPr>
-      </w:pPr>
-      <w:r>
-        <w:t>Anywhere</w:t>
-      </w:r>
-    </w:p>
-    <w:p>
-      <w:pPr>
-        <w:pStyle w:val="ListParagraph"/>
-        <w:numPr>
-          <w:ilvl w:val="1"/>
-          <w:numId w:val="4"/>
-        </w:numPr>
-        <w:rPr>
-          <w:color w:val="2E74B5" w:themeColor="accent1" w:themeShade="BF"/>
-        </w:rPr>
-      </w:pPr>
-      <w:r>
-        <w:rPr>
-          <w:color w:val="2E74B5" w:themeColor="accent1" w:themeShade="BF"/>
-        </w:rPr>
-        <w:t>At the eye (camera) point</w:t>
-      </w:r>
-    </w:p>
-    <w:p>
-      <w:pPr>
-        <w:pStyle w:val="ListParagraph"/>
-        <w:numPr>
-          <w:ilvl w:val="1"/>
-          <w:numId w:val="4"/>
-        </w:numPr>
-      </w:pPr>
-      <w:r>
-        <w:t>At the center of the viewing volume</w:t>
+      </w:pPr>
+    </w:p>
+    <w:p>
+      <w:pPr>
+        <w:pStyle w:val="ListParagraph"/>
+        <w:rPr>
+          <w:color w:val="2E74B5" w:themeColor="accent1" w:themeShade="BF"/>
+        </w:rPr>
+      </w:pPr>
+      <w:r>
+        <w:rPr>
+          <w:color w:val="2E74B5" w:themeColor="accent1" w:themeShade="BF"/>
+        </w:rPr>
+        <w:t>The painter’s algorithm is</w:t>
+      </w:r>
+      <w:r>
+        <w:rPr>
+          <w:color w:val="2E74B5" w:themeColor="accent1" w:themeShade="BF"/>
+        </w:rPr>
+        <w:t xml:space="preserve"> where you start with the background elements of a picture and then add in the foreground, basically overlaying things that would naturally be on top of each other.</w:t>
       </w:r>
     </w:p>
     <w:p>
@@ -595,10 +830,28 @@
         </w:numPr>
       </w:pPr>
       <w:r>
-        <w:t>Where is the origin located in Clip Space?</w:t>
-      </w:r>
-      <w:r>
-        <w:t xml:space="preserve"> (4pt</w:t>
+        <w:t xml:space="preserve">Why doesn’t the painter’s algorithm </w:t>
+      </w:r>
+      <w:r>
+        <w:t>ensure</w:t>
+      </w:r>
+      <w:r>
+        <w:t xml:space="preserve"> </w:t>
+      </w:r>
+      <w:r>
+        <w:t xml:space="preserve">opaque </w:t>
+      </w:r>
+      <w:r>
+        <w:t xml:space="preserve">objects are rendered </w:t>
+      </w:r>
+      <w:r>
+        <w:t>in the correct order</w:t>
+      </w:r>
+      <w:r>
+        <w:t>?</w:t>
+      </w:r>
+      <w:r>
+        <w:t xml:space="preserve"> (2pt</w:t>
       </w:r>
       <w:r>
         <w:t>s</w:t>
@@ -610,78 +863,21 @@
     <w:p>
       <w:pPr>
         <w:pStyle w:val="ListParagraph"/>
-        <w:numPr>
-          <w:ilvl w:val="1"/>
-          <w:numId w:val="4"/>
-        </w:numPr>
-      </w:pPr>
-      <w:r>
-        <w:t>The center of an object</w:t>
-      </w:r>
-    </w:p>
-    <w:p>
-      <w:pPr>
-        <w:pStyle w:val="ListParagraph"/>
-        <w:numPr>
-          <w:ilvl w:val="1"/>
-          <w:numId w:val="4"/>
-        </w:numPr>
-      </w:pPr>
-      <w:r>
-        <w:t>Toward the eye point with a unit length of 1</w:t>
-      </w:r>
-    </w:p>
-    <w:p>
-      <w:pPr>
-        <w:pStyle w:val="ListParagraph"/>
-        <w:numPr>
-          <w:ilvl w:val="1"/>
-          <w:numId w:val="4"/>
-        </w:numPr>
-      </w:pPr>
-      <w:r>
-        <w:t>Anywhere</w:t>
-      </w:r>
-    </w:p>
-    <w:p>
-      <w:pPr>
-        <w:pStyle w:val="ListParagraph"/>
-        <w:numPr>
-          <w:ilvl w:val="1"/>
-          <w:numId w:val="4"/>
-        </w:numPr>
-      </w:pPr>
-      <w:r>
-        <w:t>At the eye (camera) point</w:t>
-      </w:r>
-    </w:p>
-    <w:p>
-      <w:pPr>
-        <w:pStyle w:val="ListParagraph"/>
-        <w:numPr>
-          <w:ilvl w:val="1"/>
-          <w:numId w:val="4"/>
-        </w:numPr>
-        <w:rPr>
-          <w:color w:val="2E74B5" w:themeColor="accent1" w:themeShade="BF"/>
-        </w:rPr>
-      </w:pPr>
-      <w:r>
-        <w:rPr>
-          <w:color w:val="2E74B5" w:themeColor="accent1" w:themeShade="BF"/>
-        </w:rPr>
-        <w:t>At the center of the viewing volume</w:t>
-      </w:r>
-    </w:p>
-    <w:p>
-      <w:pPr>
-        <w:pStyle w:val="ListParagraph"/>
-      </w:pPr>
-    </w:p>
-    <w:p>
-      <w:pPr>
-        <w:pStyle w:val="ListParagraph"/>
-      </w:pPr>
+      </w:pPr>
+    </w:p>
+    <w:p>
+      <w:pPr>
+        <w:pStyle w:val="ListParagraph"/>
+        <w:rPr>
+          <w:color w:val="2E74B5" w:themeColor="accent1" w:themeShade="BF"/>
+        </w:rPr>
+      </w:pPr>
+      <w:r>
+        <w:rPr>
+          <w:color w:val="2E74B5" w:themeColor="accent1" w:themeShade="BF"/>
+        </w:rPr>
+        <w:t>The painter’s algorithm has a problem where if you must paint the entire object at once with no interruption, at least one object will always be “on top” meaning that it will never be behind anything.  Therefore, if all the objects are overlapping each other at some point, this algorithm will render them incorrectly.</w:t>
+      </w:r>
     </w:p>
     <w:p>
       <w:pPr>
@@ -697,7 +893,10 @@
         </w:numPr>
       </w:pPr>
       <w:r>
-        <w:t>What is the painter’s algorithm? (2pt</w:t>
+        <w:t>If depth is only initially computed per vertex, how do we get depth values for every fragment?</w:t>
+      </w:r>
+      <w:r>
+        <w:t xml:space="preserve"> (2pt</w:t>
       </w:r>
       <w:r>
         <w:t>s</w:t>
@@ -722,113 +921,20 @@
         <w:rPr>
           <w:color w:val="2E74B5" w:themeColor="accent1" w:themeShade="BF"/>
         </w:rPr>
-        <w:t>The painter’s algorithm is</w:t>
-      </w:r>
-      <w:r>
-        <w:rPr>
-          <w:color w:val="2E74B5" w:themeColor="accent1" w:themeShade="BF"/>
-        </w:rPr>
-        <w:t xml:space="preserve"> where you start with the background elements of a picture and then add in the foreground, basically overlaying things that would naturally be on top of each other.</w:t>
-      </w:r>
-    </w:p>
-    <w:p>
-      <w:pPr>
-        <w:pStyle w:val="ListParagraph"/>
-      </w:pPr>
-    </w:p>
-    <w:p>
-      <w:pPr>
-        <w:pStyle w:val="ListParagraph"/>
-        <w:numPr>
-          <w:ilvl w:val="0"/>
-          <w:numId w:val="4"/>
-        </w:numPr>
-      </w:pPr>
-      <w:r>
-        <w:t xml:space="preserve">Why doesn’t the painter’s algorithm </w:t>
-      </w:r>
-      <w:r>
-        <w:t>ensure</w:t>
-      </w:r>
-      <w:r>
-        <w:t xml:space="preserve"> </w:t>
-      </w:r>
-      <w:r>
-        <w:t xml:space="preserve">opaque </w:t>
-      </w:r>
-      <w:r>
-        <w:t xml:space="preserve">objects are rendered </w:t>
-      </w:r>
-      <w:r>
-        <w:t>in the correct order</w:t>
-      </w:r>
-      <w:r>
-        <w:t>?</w:t>
-      </w:r>
-      <w:r>
-        <w:t xml:space="preserve"> (2pt</w:t>
-      </w:r>
-      <w:r>
-        <w:t>s</w:t>
-      </w:r>
-      <w:r>
-        <w:t>)</w:t>
-      </w:r>
-    </w:p>
-    <w:p>
-      <w:pPr>
-        <w:pStyle w:val="ListParagraph"/>
-      </w:pPr>
-    </w:p>
-    <w:p>
-      <w:pPr>
-        <w:pStyle w:val="ListParagraph"/>
-        <w:rPr>
-          <w:color w:val="2E74B5" w:themeColor="accent1" w:themeShade="BF"/>
-        </w:rPr>
-      </w:pPr>
-      <w:r>
-        <w:rPr>
-          <w:color w:val="2E74B5" w:themeColor="accent1" w:themeShade="BF"/>
-        </w:rPr>
-        <w:t>The painter’s algorithm has a problem where if you must paint the entire object at once with no interruption, at least one object will always be “on top” meaning that it will never be behind anything.  Therefore, if all the objects are overlapping each other at some point, this algorithm will render them incorrectly.</w:t>
-      </w:r>
-    </w:p>
-    <w:p>
-      <w:pPr>
-        <w:pStyle w:val="ListParagraph"/>
-      </w:pPr>
-    </w:p>
-    <w:p>
-      <w:pPr>
-        <w:pStyle w:val="ListParagraph"/>
-        <w:numPr>
-          <w:ilvl w:val="0"/>
-          <w:numId w:val="4"/>
-        </w:numPr>
-      </w:pPr>
-      <w:r>
-        <w:t>If depth is only initially computed per vertex, how do we get depth values for every fragment?</w:t>
-      </w:r>
-      <w:r>
-        <w:t xml:space="preserve"> (2pt</w:t>
-      </w:r>
-      <w:r>
-        <w:t>s</w:t>
-      </w:r>
-      <w:r>
-        <w:t>)</w:t>
-      </w:r>
-    </w:p>
-    <w:p>
-      <w:pPr>
-        <w:pStyle w:val="ListParagraph"/>
-      </w:pPr>
-    </w:p>
-    <w:p>
-      <w:pPr>
-        <w:pStyle w:val="ListParagraph"/>
-      </w:pPr>
+        <w:t>We can use the z-coordinate value</w:t>
+      </w:r>
+      <w:r>
+        <w:rPr>
+          <w:color w:val="2E74B5" w:themeColor="accent1" w:themeShade="BF"/>
+        </w:rPr>
+        <w:t xml:space="preserve"> from the window</w:t>
+      </w:r>
+      <w:r>
+        <w:rPr>
+          <w:color w:val="2E74B5" w:themeColor="accent1" w:themeShade="BF"/>
+        </w:rPr>
+        <w:t xml:space="preserve"> to get the depth of every fragment.</w:t>
+      </w:r>
     </w:p>
     <w:p>
       <w:pPr>
@@ -1508,6 +1614,7 @@
     <w:lsdException w:name="HTML Sample" w:semiHidden="1" w:unhideWhenUsed="1"/>
     <w:lsdException w:name="HTML Typewriter" w:semiHidden="1" w:unhideWhenUsed="1"/>
     <w:lsdException w:name="HTML Variable" w:semiHidden="1" w:unhideWhenUsed="1"/>
+    <w:lsdException w:name="Normal Table" w:semiHidden="1" w:unhideWhenUsed="1"/>
     <w:lsdException w:name="annotation subject" w:semiHidden="1" w:unhideWhenUsed="1"/>
     <w:lsdException w:name="No List" w:semiHidden="1" w:unhideWhenUsed="1"/>
     <w:lsdException w:name="Outline List 1" w:semiHidden="1" w:unhideWhenUsed="1"/>
@@ -1551,8 +1658,10 @@
     <w:lsdException w:name="Table Elegant" w:semiHidden="1" w:unhideWhenUsed="1"/>
     <w:lsdException w:name="Table Professional" w:semiHidden="1" w:unhideWhenUsed="1"/>
     <w:lsdException w:name="Table Subtle 1" w:semiHidden="1" w:unhideWhenUsed="1"/>
+    <w:lsdException w:name="Table Subtle 2" w:semiHidden="1" w:unhideWhenUsed="1"/>
     <w:lsdException w:name="Table Web 1" w:semiHidden="1" w:unhideWhenUsed="1"/>
     <w:lsdException w:name="Table Web 2" w:semiHidden="1" w:unhideWhenUsed="1"/>
+    <w:lsdException w:name="Table Web 3" w:semiHidden="1" w:unhideWhenUsed="1"/>
     <w:lsdException w:name="Balloon Text" w:semiHidden="1" w:unhideWhenUsed="1"/>
     <w:lsdException w:name="Table Grid" w:uiPriority="39"/>
     <w:lsdException w:name="Table Theme" w:semiHidden="1" w:unhideWhenUsed="1"/>

</xml_diff>